<commit_message>
Exercise 3 finished, missing 4
</commit_message>
<xml_diff>
--- a/Aulas_Praticas/Aula Pratica 05/Exercicios/relatorio-ap05-Grupo 25.docx
+++ b/Aulas_Praticas/Aula Pratica 05/Exercicios/relatorio-ap05-Grupo 25.docx
@@ -15,19 +15,7 @@
         <w:pStyle w:val="Heading2"/>
       </w:pPr>
       <w:r>
-        <w:t xml:space="preserve">Exercício </w:t>
-      </w:r>
-      <w:r>
-        <w:t>2</w:t>
-      </w:r>
-      <w:r>
-        <w:t>.</w:t>
-      </w:r>
-      <w:r>
-        <w:t>b</w:t>
-      </w:r>
-      <w:r>
-        <w:t>)</w:t>
+        <w:t>Exercício 2.b)</w:t>
       </w:r>
     </w:p>
     <w:p>
@@ -40,13 +28,7 @@
         <w:pStyle w:val="Heading2"/>
       </w:pPr>
       <w:r>
-        <w:t xml:space="preserve">Exercício </w:t>
-      </w:r>
-      <w:r>
-        <w:t>2.c</w:t>
-      </w:r>
-      <w:r>
-        <w:t>)</w:t>
+        <w:t>Exercício 2.c)</w:t>
       </w:r>
     </w:p>
     <w:p>
@@ -76,19 +58,7 @@
         <w:pStyle w:val="Heading2"/>
       </w:pPr>
       <w:r>
-        <w:t xml:space="preserve">Exercício </w:t>
-      </w:r>
-      <w:r>
-        <w:t>2</w:t>
-      </w:r>
-      <w:r>
-        <w:t>.</w:t>
-      </w:r>
-      <w:r>
-        <w:t>e</w:t>
-      </w:r>
-      <w:r>
-        <w:t>)</w:t>
+        <w:t>Exercício 2.e)</w:t>
       </w:r>
     </w:p>
     <w:p>
@@ -164,10 +134,7 @@
         <w:t>&lt;pre-presbyopic&gt; hard: 1.0 | none: 2.0 | soft: 2.0 |</w:t>
       </w:r>
       <w:r>
-        <w:t xml:space="preserve">” enquanto que a regra 1R apresentaria </w:t>
-      </w:r>
-      <w:r>
-        <w:t>“</w:t>
+        <w:t>” enquanto que a regra 1R apresentaria “</w:t>
       </w:r>
       <w:r>
         <w:t xml:space="preserve">&lt;pre-presbyopic&gt; hard: </w:t>
@@ -191,15 +158,7 @@
         <w:t xml:space="preserve"> |</w:t>
       </w:r>
       <w:r>
-        <w:t>”</w:t>
-      </w:r>
-      <w:r>
-        <w:t>, no entanto acabam por conter</w:t>
-      </w:r>
-      <w:bookmarkStart w:id="0" w:name="_GoBack"/>
-      <w:bookmarkEnd w:id="0"/>
-      <w:r>
-        <w:t xml:space="preserve"> a mesma informação.</w:t>
+        <w:t>”, no entanto acabam por conter a mesma informação.</w:t>
       </w:r>
     </w:p>
     <w:p>
@@ -210,13 +169,71 @@
         <w:t>Exercício 3.</w:t>
       </w:r>
       <w:r>
-        <w:t>e</w:t>
+        <w:t>f</w:t>
       </w:r>
       <w:r>
         <w:t>)</w:t>
       </w:r>
     </w:p>
-    <w:p/>
+    <w:p>
+      <w:r>
+        <w:t xml:space="preserve">O primeiro gráfico apresenta a matriz de erro, que é apresentada no ficheiro Excel do exercício anterior. Isto apresenta o erro que cada combinação prescrição – lente apresenta. Um dos casos curiosos é </w:t>
+      </w:r>
+      <w:r>
+        <w:lastRenderedPageBreak/>
+        <w:t>hipermetropia – lentes rígidas, que apresenta uma taxa de erro de 1, pelo que de acordo com o dataset podemos sugerir, que uma pessoa que tenha hipermetropia não pode usar lentes rígidas.</w:t>
+      </w:r>
+      <w:bookmarkStart w:id="0" w:name="_GoBack"/>
+      <w:bookmarkEnd w:id="0"/>
+    </w:p>
+    <w:p>
+      <w:pPr>
+        <w:autoSpaceDE w:val="0"/>
+        <w:autoSpaceDN w:val="0"/>
+        <w:adjustRightInd w:val="0"/>
+        <w:spacing w:after="0" w:line="240" w:lineRule="auto"/>
+        <w:rPr>
+          <w:rFonts w:ascii="TTE3985170t00" w:hAnsi="TTE3985170t00" w:cs="TTE3985170t00"/>
+          <w:sz w:val="21"/>
+          <w:szCs w:val="21"/>
+        </w:rPr>
+      </w:pPr>
+      <w:r>
+        <w:t xml:space="preserve">Neste exercício a segunda tabela apresenta os mesmo valores para a regra 1R apresentados no slide. Mas isto apenas nas regras apresentadas, que são </w:t>
+      </w:r>
+      <w:r>
+        <w:rPr>
+          <w:rFonts w:ascii="TTE3985170t00" w:hAnsi="TTE3985170t00" w:cs="TTE3985170t00"/>
+          <w:sz w:val="21"/>
+          <w:szCs w:val="21"/>
+        </w:rPr>
+        <w:t xml:space="preserve">('prescription', 'myope', 'hard') </w:t>
+      </w:r>
+      <w:r>
+        <w:rPr>
+          <w:rFonts w:ascii="TTE3985170t00" w:hAnsi="TTE3985170t00" w:cs="TTE3985170t00"/>
+          <w:sz w:val="21"/>
+          <w:szCs w:val="21"/>
+        </w:rPr>
+        <w:t xml:space="preserve">e </w:t>
+      </w:r>
+      <w:r>
+        <w:rPr>
+          <w:rFonts w:ascii="TTE3985170t00" w:hAnsi="TTE3985170t00" w:cs="TTE3985170t00"/>
+          <w:sz w:val="21"/>
+          <w:szCs w:val="21"/>
+        </w:rPr>
+        <w:t>('prescription', 'hypermetrope', 'none')</w:t>
+      </w:r>
+      <w:r>
+        <w:rPr>
+          <w:rFonts w:ascii="TTE3985170t00" w:hAnsi="TTE3985170t00" w:cs="TTE3985170t00"/>
+          <w:sz w:val="21"/>
+          <w:szCs w:val="21"/>
+        </w:rPr>
+        <w:t>, sendo que a única diferença é que no slide são apresentados na forma de erro / total, enquanto que aqui são apresentadas na forma de fração.</w:t>
+      </w:r>
+    </w:p>
     <w:p/>
     <w:sectPr>
       <w:pgSz w:w="12240" w:h="15840"/>

</xml_diff>